<commit_message>
Update Survey Paper/Zeyad Comparitive paper.docx
</commit_message>
<xml_diff>
--- a/Survey Paper/Zeyad Comparitive paper.docx
+++ b/Survey Paper/Zeyad Comparitive paper.docx
@@ -521,6 +521,10 @@
     </w:p>
     <w:p>
       <w:pPr>
+        <w:numPr>
+          <w:ilvl w:val="0"/>
+          <w:numId w:val="1"/>
+        </w:numPr>
         <w:autoSpaceDE w:val="0"/>
         <w:autoSpaceDN w:val="0"/>
         <w:adjustRightInd w:val="0"/>
@@ -530,6 +534,95 @@
           <w:szCs w:val="28"/>
         </w:rPr>
       </w:pPr>
+      <w:r>
+        <w:rPr>
+          <w:sz w:val="28"/>
+          <w:szCs w:val="28"/>
+        </w:rPr>
+        <w:t xml:space="preserve">Authors: </w:t>
+      </w:r>
+      <w:proofErr w:type="spellStart"/>
+      <w:r>
+        <w:rPr>
+          <w:sz w:val="28"/>
+          <w:szCs w:val="28"/>
+        </w:rPr>
+        <w:t>Maral</w:t>
+      </w:r>
+      <w:proofErr w:type="spellEnd"/>
+      <w:r>
+        <w:rPr>
+          <w:sz w:val="28"/>
+          <w:szCs w:val="28"/>
+        </w:rPr>
+        <w:t xml:space="preserve"> </w:t>
+      </w:r>
+      <w:proofErr w:type="spellStart"/>
+      <w:r>
+        <w:rPr>
+          <w:sz w:val="28"/>
+          <w:szCs w:val="28"/>
+        </w:rPr>
+        <w:t>Dadvar</w:t>
+      </w:r>
+      <w:proofErr w:type="spellEnd"/>
+      <w:r>
+        <w:rPr>
+          <w:sz w:val="28"/>
+          <w:szCs w:val="28"/>
+        </w:rPr>
+        <w:t xml:space="preserve">, </w:t>
+      </w:r>
+      <w:proofErr w:type="spellStart"/>
+      <w:r>
+        <w:rPr>
+          <w:sz w:val="28"/>
+          <w:szCs w:val="28"/>
+        </w:rPr>
+        <w:t>Dolf</w:t>
+      </w:r>
+      <w:proofErr w:type="spellEnd"/>
+      <w:r>
+        <w:rPr>
+          <w:sz w:val="28"/>
+          <w:szCs w:val="28"/>
+        </w:rPr>
+        <w:t xml:space="preserve"> </w:t>
+      </w:r>
+      <w:proofErr w:type="spellStart"/>
+      <w:r>
+        <w:rPr>
+          <w:sz w:val="28"/>
+          <w:szCs w:val="28"/>
+        </w:rPr>
+        <w:t>Trieschnigg</w:t>
+      </w:r>
+      <w:proofErr w:type="spellEnd"/>
+      <w:r>
+        <w:rPr>
+          <w:sz w:val="28"/>
+          <w:szCs w:val="28"/>
+        </w:rPr>
+        <w:t xml:space="preserve">, and </w:t>
+      </w:r>
+      <w:proofErr w:type="spellStart"/>
+      <w:r>
+        <w:rPr>
+          <w:sz w:val="28"/>
+          <w:szCs w:val="28"/>
+        </w:rPr>
+        <w:t>Franciska</w:t>
+      </w:r>
+      <w:proofErr w:type="spellEnd"/>
+      <w:r>
+        <w:rPr>
+          <w:sz w:val="28"/>
+          <w:szCs w:val="28"/>
+        </w:rPr>
+        <w:t xml:space="preserve"> de Jong</w:t>
+      </w:r>
+      <w:bookmarkStart w:id="0" w:name="_GoBack"/>
+      <w:bookmarkEnd w:id="0"/>
     </w:p>
     <w:p>
       <w:r>
@@ -688,14 +781,7 @@
           <w:sz w:val="28"/>
           <w:szCs w:val="28"/>
         </w:rPr>
-        <w:t>60.4%</w:t>
-      </w:r>
-      <w:r>
-        <w:rPr>
-          <w:sz w:val="28"/>
-          <w:szCs w:val="28"/>
-        </w:rPr>
-        <w:t xml:space="preserve"> Accuracy</w:t>
+        <w:t>60.4% Accuracy</w:t>
       </w:r>
     </w:p>
     <w:p>
@@ -714,14 +800,7 @@
           <w:sz w:val="28"/>
           <w:szCs w:val="28"/>
         </w:rPr>
-        <w:t xml:space="preserve"> 61.3% </w:t>
-      </w:r>
-      <w:r>
-        <w:rPr>
-          <w:sz w:val="28"/>
-          <w:szCs w:val="28"/>
-        </w:rPr>
-        <w:t>Precision</w:t>
+        <w:t xml:space="preserve"> 61.3% Precision</w:t>
       </w:r>
     </w:p>
     <w:p>
@@ -740,14 +819,7 @@
           <w:sz w:val="28"/>
           <w:szCs w:val="28"/>
         </w:rPr>
-        <w:t xml:space="preserve"> 56.6%</w:t>
-      </w:r>
-      <w:r>
-        <w:rPr>
-          <w:sz w:val="28"/>
-          <w:szCs w:val="28"/>
-        </w:rPr>
-        <w:t xml:space="preserve"> Recall</w:t>
+        <w:t xml:space="preserve"> 56.6% Recall</w:t>
       </w:r>
     </w:p>
     <w:p>
@@ -844,8 +916,6 @@
         </w:rPr>
         <w:t>Number of quotes</w:t>
       </w:r>
-      <w:bookmarkStart w:id="0" w:name="_GoBack"/>
-      <w:bookmarkEnd w:id="0"/>
     </w:p>
     <w:p>
       <w:pPr>
@@ -882,21 +952,7 @@
           <w:sz w:val="28"/>
           <w:szCs w:val="28"/>
         </w:rPr>
-        <w:t>53.7</w:t>
-      </w:r>
-      <w:r>
-        <w:rPr>
-          <w:sz w:val="28"/>
-          <w:szCs w:val="28"/>
-        </w:rPr>
-        <w:t xml:space="preserve"> % Accuracy</w:t>
-      </w:r>
-      <w:r>
-        <w:rPr>
-          <w:sz w:val="28"/>
-          <w:szCs w:val="28"/>
-        </w:rPr>
-        <w:t xml:space="preserve"> </w:t>
+        <w:t xml:space="preserve">53.7 % Accuracy </w:t>
       </w:r>
     </w:p>
     <w:p>
@@ -915,14 +971,7 @@
           <w:sz w:val="28"/>
           <w:szCs w:val="28"/>
         </w:rPr>
-        <w:t>65.1</w:t>
-      </w:r>
-      <w:r>
-        <w:rPr>
-          <w:sz w:val="28"/>
-          <w:szCs w:val="28"/>
-        </w:rPr>
-        <w:t xml:space="preserve"> % Precision</w:t>
+        <w:t>65.1 % Precision</w:t>
       </w:r>
     </w:p>
     <w:p>
@@ -941,14 +990,7 @@
           <w:sz w:val="28"/>
           <w:szCs w:val="28"/>
         </w:rPr>
-        <w:t>16.1</w:t>
-      </w:r>
-      <w:r>
-        <w:rPr>
-          <w:sz w:val="28"/>
-          <w:szCs w:val="28"/>
-        </w:rPr>
-        <w:t xml:space="preserve"> % Recall</w:t>
+        <w:t>16.1 % Recall</w:t>
       </w:r>
     </w:p>
     <w:p>
@@ -1082,14 +1124,7 @@
           <w:sz w:val="28"/>
           <w:szCs w:val="28"/>
         </w:rPr>
-        <w:t xml:space="preserve">90 </w:t>
-      </w:r>
-      <w:r>
-        <w:rPr>
-          <w:sz w:val="28"/>
-          <w:szCs w:val="28"/>
-        </w:rPr>
-        <w:t>% Accuracy</w:t>
+        <w:t>90 % Accuracy</w:t>
       </w:r>
     </w:p>
     <w:p>
@@ -1108,14 +1143,7 @@
           <w:sz w:val="28"/>
           <w:szCs w:val="28"/>
         </w:rPr>
-        <w:t>90.6</w:t>
-      </w:r>
-      <w:r>
-        <w:rPr>
-          <w:sz w:val="28"/>
-          <w:szCs w:val="28"/>
-        </w:rPr>
-        <w:t xml:space="preserve"> % Precision</w:t>
+        <w:t>90.6 % Precision</w:t>
       </w:r>
     </w:p>
     <w:p>
@@ -1134,14 +1162,159 @@
           <w:sz w:val="28"/>
           <w:szCs w:val="28"/>
         </w:rPr>
-        <w:t>89.3</w:t>
-      </w:r>
-      <w:r>
-        <w:rPr>
-          <w:sz w:val="28"/>
-          <w:szCs w:val="28"/>
-        </w:rPr>
-        <w:t xml:space="preserve"> % Recall</w:t>
+        <w:t xml:space="preserve">89.3 % Recall </w:t>
+      </w:r>
+    </w:p>
+    <w:p>
+      <w:pPr>
+        <w:numPr>
+          <w:ilvl w:val="2"/>
+          <w:numId w:val="2"/>
+        </w:numPr>
+        <w:rPr>
+          <w:sz w:val="28"/>
+          <w:szCs w:val="28"/>
+        </w:rPr>
+      </w:pPr>
+      <w:r>
+        <w:rPr>
+          <w:sz w:val="28"/>
+          <w:szCs w:val="28"/>
+        </w:rPr>
+        <w:t>classifi</w:t>
+      </w:r>
+      <w:r>
+        <w:rPr>
+          <w:sz w:val="28"/>
+          <w:szCs w:val="28"/>
+        </w:rPr>
+        <w:t>ed words into two cate</w:t>
+      </w:r>
+      <w:r>
+        <w:rPr>
+          <w:sz w:val="28"/>
+          <w:szCs w:val="28"/>
+        </w:rPr>
+        <w:t>gories: high-frequency words and content words</w:t>
+      </w:r>
+    </w:p>
+    <w:p>
+      <w:pPr>
+        <w:ind w:left="360"/>
+        <w:rPr>
+          <w:sz w:val="28"/>
+          <w:szCs w:val="28"/>
+        </w:rPr>
+      </w:pPr>
+      <w:r>
+        <w:rPr>
+          <w:sz w:val="28"/>
+          <w:szCs w:val="28"/>
+          <w:u w:val="single"/>
+        </w:rPr>
+        <w:t>Methodology</w:t>
+      </w:r>
+      <w:r>
+        <w:rPr>
+          <w:sz w:val="28"/>
+          <w:szCs w:val="28"/>
+        </w:rPr>
+        <w:t>:</w:t>
+      </w:r>
+    </w:p>
+    <w:p>
+      <w:pPr>
+        <w:numPr>
+          <w:ilvl w:val="1"/>
+          <w:numId w:val="2"/>
+        </w:numPr>
+        <w:rPr>
+          <w:sz w:val="28"/>
+          <w:szCs w:val="28"/>
+        </w:rPr>
+      </w:pPr>
+      <w:r>
+        <w:rPr>
+          <w:sz w:val="28"/>
+          <w:szCs w:val="28"/>
+        </w:rPr>
+        <w:t>Natural Language Processing (NLP)</w:t>
+      </w:r>
+    </w:p>
+    <w:p>
+      <w:pPr>
+        <w:numPr>
+          <w:ilvl w:val="1"/>
+          <w:numId w:val="2"/>
+        </w:numPr>
+        <w:rPr>
+          <w:sz w:val="28"/>
+          <w:szCs w:val="28"/>
+        </w:rPr>
+      </w:pPr>
+      <w:r>
+        <w:rPr>
+          <w:sz w:val="28"/>
+          <w:szCs w:val="28"/>
+        </w:rPr>
+        <w:t>Toolkit weka</w:t>
+      </w:r>
+    </w:p>
+    <w:p>
+      <w:pPr>
+        <w:numPr>
+          <w:ilvl w:val="1"/>
+          <w:numId w:val="2"/>
+        </w:numPr>
+        <w:rPr>
+          <w:sz w:val="28"/>
+          <w:szCs w:val="28"/>
+        </w:rPr>
+      </w:pPr>
+      <w:r>
+        <w:rPr>
+          <w:sz w:val="28"/>
+          <w:szCs w:val="28"/>
+        </w:rPr>
+        <w:t>Support Vector Machine (SVM)</w:t>
+      </w:r>
+    </w:p>
+    <w:p>
+      <w:pPr>
+        <w:numPr>
+          <w:ilvl w:val="0"/>
+          <w:numId w:val="2"/>
+        </w:numPr>
+        <w:rPr>
+          <w:sz w:val="28"/>
+          <w:szCs w:val="28"/>
+        </w:rPr>
+      </w:pPr>
+      <w:r>
+        <w:rPr>
+          <w:sz w:val="28"/>
+          <w:szCs w:val="28"/>
+        </w:rPr>
+        <w:t>Our proposed approach reaches an accuracy of 83.1% with a precision equal to 91.1%.</w:t>
+      </w:r>
+    </w:p>
+    <w:p>
+      <w:pPr>
+        <w:numPr>
+          <w:ilvl w:val="0"/>
+          <w:numId w:val="2"/>
+        </w:numPr>
+        <w:rPr>
+          <w:sz w:val="28"/>
+          <w:szCs w:val="28"/>
+        </w:rPr>
+      </w:pPr>
+      <w:r>
+        <w:rPr>
+          <w:sz w:val="28"/>
+          <w:szCs w:val="28"/>
+        </w:rPr>
+        <w:t>Drawbacks: syntax-related features present a very low accuracy and recall. PoS-tagger performances are lower than</w:t>
       </w:r>
       <w:r>
         <w:rPr>
@@ -1150,119 +1323,12 @@
         </w:rPr>
         <w:t xml:space="preserve"> </w:t>
       </w:r>
-    </w:p>
-    <w:p>
-      <w:pPr>
-        <w:numPr>
-          <w:ilvl w:val="2"/>
-          <w:numId w:val="2"/>
-        </w:numPr>
-        <w:rPr>
-          <w:sz w:val="28"/>
-          <w:szCs w:val="28"/>
-        </w:rPr>
-      </w:pPr>
-      <w:r>
-        <w:rPr>
-          <w:sz w:val="28"/>
-          <w:szCs w:val="28"/>
-        </w:rPr>
-        <w:t>classifi</w:t>
-      </w:r>
-      <w:r>
-        <w:rPr>
-          <w:sz w:val="28"/>
-          <w:szCs w:val="28"/>
-        </w:rPr>
-        <w:t>ed words into two cate</w:t>
-      </w:r>
-      <w:r>
-        <w:rPr>
-          <w:sz w:val="28"/>
-          <w:szCs w:val="28"/>
-        </w:rPr>
-        <w:t>gories: high-frequency words and content words</w:t>
-      </w:r>
-    </w:p>
-    <w:p>
-      <w:pPr>
-        <w:ind w:left="360"/>
-        <w:rPr>
-          <w:sz w:val="28"/>
-          <w:szCs w:val="28"/>
-        </w:rPr>
-      </w:pPr>
-      <w:r>
-        <w:rPr>
-          <w:sz w:val="28"/>
-          <w:szCs w:val="28"/>
-          <w:u w:val="single"/>
-        </w:rPr>
-        <w:t>Methodology</w:t>
-      </w:r>
-      <w:r>
-        <w:rPr>
-          <w:sz w:val="28"/>
-          <w:szCs w:val="28"/>
-        </w:rPr>
-        <w:t>:</w:t>
-      </w:r>
-    </w:p>
-    <w:p>
-      <w:pPr>
-        <w:numPr>
-          <w:ilvl w:val="1"/>
-          <w:numId w:val="2"/>
-        </w:numPr>
-        <w:rPr>
-          <w:sz w:val="28"/>
-          <w:szCs w:val="28"/>
-        </w:rPr>
-      </w:pPr>
-      <w:r>
-        <w:rPr>
-          <w:sz w:val="28"/>
-          <w:szCs w:val="28"/>
-        </w:rPr>
-        <w:t>Natural Language Processing (NLP)</w:t>
-      </w:r>
-    </w:p>
-    <w:p>
-      <w:pPr>
-        <w:numPr>
-          <w:ilvl w:val="1"/>
-          <w:numId w:val="2"/>
-        </w:numPr>
-        <w:rPr>
-          <w:sz w:val="28"/>
-          <w:szCs w:val="28"/>
-        </w:rPr>
-      </w:pPr>
-      <w:r>
-        <w:rPr>
-          <w:sz w:val="28"/>
-          <w:szCs w:val="28"/>
-        </w:rPr>
-        <w:t>Toolkit weka</w:t>
-      </w:r>
-    </w:p>
-    <w:p>
-      <w:pPr>
-        <w:numPr>
-          <w:ilvl w:val="1"/>
-          <w:numId w:val="2"/>
-        </w:numPr>
-        <w:rPr>
-          <w:sz w:val="28"/>
-          <w:szCs w:val="28"/>
-        </w:rPr>
-      </w:pPr>
-      <w:r>
-        <w:rPr>
-          <w:sz w:val="28"/>
-          <w:szCs w:val="28"/>
-        </w:rPr>
-        <w:t>Support Vector Machine (SVM)</w:t>
+      <w:r>
+        <w:rPr>
+          <w:sz w:val="28"/>
+          <w:szCs w:val="28"/>
+        </w:rPr>
+        <w:t>when applied to a formal text.</w:t>
       </w:r>
     </w:p>
     <w:p>
@@ -1281,75 +1347,14 @@
           <w:sz w:val="28"/>
           <w:szCs w:val="28"/>
         </w:rPr>
-        <w:t>Our proposed approach reaches an accuracy of 83.1% with a precision equal to 91.1%.</w:t>
-      </w:r>
-    </w:p>
-    <w:p>
-      <w:pPr>
-        <w:numPr>
-          <w:ilvl w:val="0"/>
-          <w:numId w:val="2"/>
-        </w:numPr>
-        <w:rPr>
-          <w:sz w:val="28"/>
-          <w:szCs w:val="28"/>
-        </w:rPr>
-      </w:pPr>
-      <w:r>
-        <w:rPr>
-          <w:sz w:val="28"/>
-          <w:szCs w:val="28"/>
-        </w:rPr>
-        <w:t xml:space="preserve">Drawbacks: </w:t>
-      </w:r>
-      <w:r>
-        <w:rPr>
-          <w:sz w:val="28"/>
-          <w:szCs w:val="28"/>
-        </w:rPr>
-        <w:t>syntax-related f</w:t>
-      </w:r>
-      <w:r>
-        <w:rPr>
-          <w:sz w:val="28"/>
-          <w:szCs w:val="28"/>
-        </w:rPr>
-        <w:t>ea</w:t>
-      </w:r>
-      <w:r>
-        <w:rPr>
-          <w:sz w:val="28"/>
-          <w:szCs w:val="28"/>
-        </w:rPr>
-        <w:t>tures present a very low accuracy and recall.</w:t>
-      </w:r>
-      <w:r>
-        <w:rPr>
-          <w:sz w:val="28"/>
-          <w:szCs w:val="28"/>
-        </w:rPr>
-        <w:t xml:space="preserve"> </w:t>
-      </w:r>
-      <w:r>
-        <w:rPr>
-          <w:sz w:val="28"/>
-          <w:szCs w:val="28"/>
-        </w:rPr>
-        <w:t>PoS-tagger performances are lower than</w:t>
-      </w:r>
-      <w:r>
-        <w:rPr>
-          <w:sz w:val="28"/>
-          <w:szCs w:val="28"/>
-        </w:rPr>
-        <w:t xml:space="preserve"> </w:t>
-      </w:r>
-      <w:r>
-        <w:rPr>
-          <w:sz w:val="28"/>
-          <w:szCs w:val="28"/>
-        </w:rPr>
-        <w:t>when applied to a formal text.</w:t>
+        <w:t xml:space="preserve">Authors: </w:t>
+      </w:r>
+      <w:r>
+        <w:rPr>
+          <w:sz w:val="28"/>
+          <w:szCs w:val="28"/>
+        </w:rPr>
+        <w:t>MONDHER BOUAZIZI AND TOMOAKI OTSUKI</w:t>
       </w:r>
     </w:p>
     <w:p/>

</xml_diff>